<commit_message>
Updated the introduction section in new-experiment branch
</commit_message>
<xml_diff>
--- a/Methods.docx
+++ b/Methods.docx
@@ -213,6 +213,11 @@
           <w:rFonts w:asciiTheme="minorBidi" w:hAnsiTheme="minorBidi"/>
         </w:rPr>
         <w:fldChar w:fldCharType="end"/>
+      </w:r>
+      <w:r>
+        <w:rPr>
+          <w:rFonts w:asciiTheme="minorBidi" w:hAnsiTheme="minorBidi"/>
+        </w:rPr>
       </w:r>
       <w:r>
         <w:rPr>
@@ -531,6 +536,11 @@
         <w:rPr>
           <w:rFonts w:asciiTheme="minorBidi" w:hAnsiTheme="minorBidi"/>
         </w:rPr>
+      </w:r>
+      <w:r>
+        <w:rPr>
+          <w:rFonts w:asciiTheme="minorBidi" w:hAnsiTheme="minorBidi"/>
+        </w:rPr>
         <w:fldChar w:fldCharType="separate"/>
       </w:r>
       <w:r>
@@ -756,6 +766,11 @@
           <w:rFonts w:asciiTheme="minorBidi" w:hAnsiTheme="minorBidi"/>
         </w:rPr>
         <w:fldChar w:fldCharType="end"/>
+      </w:r>
+      <w:r>
+        <w:rPr>
+          <w:rFonts w:asciiTheme="minorBidi" w:hAnsiTheme="minorBidi"/>
+        </w:rPr>
       </w:r>
       <w:r>
         <w:rPr>
@@ -1000,6 +1015,11 @@
           <w:rFonts w:asciiTheme="minorBidi" w:hAnsiTheme="minorBidi"/>
         </w:rPr>
         <w:fldChar w:fldCharType="end"/>
+      </w:r>
+      <w:r>
+        <w:rPr>
+          <w:rFonts w:asciiTheme="minorBidi" w:hAnsiTheme="minorBidi"/>
+        </w:rPr>
       </w:r>
       <w:r>
         <w:rPr>
@@ -1271,6 +1291,11 @@
         <w:rPr>
           <w:rFonts w:asciiTheme="minorBidi" w:hAnsiTheme="minorBidi"/>
         </w:rPr>
+      </w:r>
+      <w:r>
+        <w:rPr>
+          <w:rFonts w:asciiTheme="minorBidi" w:hAnsiTheme="minorBidi"/>
+        </w:rPr>
         <w:fldChar w:fldCharType="separate"/>
       </w:r>
       <w:r>
@@ -1479,6 +1504,11 @@
           <w:rFonts w:asciiTheme="minorBidi" w:hAnsiTheme="minorBidi"/>
         </w:rPr>
         <w:fldChar w:fldCharType="end"/>
+      </w:r>
+      <w:r>
+        <w:rPr>
+          <w:rFonts w:asciiTheme="minorBidi" w:hAnsiTheme="minorBidi"/>
+        </w:rPr>
       </w:r>
       <w:r>
         <w:rPr>
@@ -1787,6 +1817,12 @@
           <w:rFonts w:asciiTheme="minorBidi" w:hAnsiTheme="minorBidi"/>
           <w:lang w:val="en-DE"/>
         </w:rPr>
+      </w:r>
+      <w:r>
+        <w:rPr>
+          <w:rFonts w:asciiTheme="minorBidi" w:hAnsiTheme="minorBidi"/>
+          <w:lang w:val="en-DE"/>
+        </w:rPr>
         <w:fldChar w:fldCharType="separate"/>
       </w:r>
       <w:r>
@@ -1809,23 +1845,7 @@
           <w:rFonts w:asciiTheme="minorBidi" w:hAnsiTheme="minorBidi"/>
           <w:lang w:val="en-DE"/>
         </w:rPr>
-        <w:t xml:space="preserve">. Applications include air purification and water treatment and purification processes, where </w:t>
-      </w:r>
-      <w:proofErr w:type="spellStart"/>
-      <w:r>
-        <w:rPr>
-          <w:rFonts w:asciiTheme="minorBidi" w:hAnsiTheme="minorBidi"/>
-          <w:lang w:val="en-DE"/>
-        </w:rPr>
-        <w:t>SRPs</w:t>
-      </w:r>
-      <w:proofErr w:type="spellEnd"/>
-      <w:r>
-        <w:rPr>
-          <w:rFonts w:asciiTheme="minorBidi" w:hAnsiTheme="minorBidi"/>
-          <w:lang w:val="en-DE"/>
-        </w:rPr>
-        <w:t xml:space="preserve"> can selectively bind and neutralize contaminants</w:t>
+        <w:t>. Applications include air purification and water treatment and purification processes, where SRPs can selectively bind and neutralize contaminants</w:t>
       </w:r>
       <w:r>
         <w:rPr>
@@ -2014,6 +2034,11 @@
         <w:rPr>
           <w:rFonts w:asciiTheme="minorBidi" w:hAnsiTheme="minorBidi"/>
         </w:rPr>
+      </w:r>
+      <w:r>
+        <w:rPr>
+          <w:rFonts w:asciiTheme="minorBidi" w:hAnsiTheme="minorBidi"/>
+        </w:rPr>
         <w:fldChar w:fldCharType="separate"/>
       </w:r>
       <w:r>
@@ -2421,6 +2446,11 @@
         <w:rPr>
           <w:rFonts w:asciiTheme="minorBidi" w:hAnsiTheme="minorBidi"/>
         </w:rPr>
+      </w:r>
+      <w:r>
+        <w:rPr>
+          <w:rFonts w:asciiTheme="minorBidi" w:hAnsiTheme="minorBidi"/>
+        </w:rPr>
         <w:fldChar w:fldCharType="separate"/>
       </w:r>
       <w:r>
@@ -2630,6 +2660,11 @@
         <w:rPr>
           <w:rFonts w:asciiTheme="minorBidi" w:hAnsiTheme="minorBidi"/>
         </w:rPr>
+      </w:r>
+      <w:r>
+        <w:rPr>
+          <w:rFonts w:asciiTheme="minorBidi" w:hAnsiTheme="minorBidi"/>
+        </w:rPr>
         <w:fldChar w:fldCharType="separate"/>
       </w:r>
       <w:r>
@@ -2771,6 +2806,11 @@
           <w:rFonts w:asciiTheme="minorBidi" w:hAnsiTheme="minorBidi"/>
         </w:rPr>
         <w:fldChar w:fldCharType="end"/>
+      </w:r>
+      <w:r>
+        <w:rPr>
+          <w:rFonts w:asciiTheme="minorBidi" w:hAnsiTheme="minorBidi"/>
+        </w:rPr>
       </w:r>
       <w:r>
         <w:rPr>
@@ -2957,6 +2997,11 @@
         <w:rPr>
           <w:rFonts w:asciiTheme="minorBidi" w:hAnsiTheme="minorBidi"/>
         </w:rPr>
+      </w:r>
+      <w:r>
+        <w:rPr>
+          <w:rFonts w:asciiTheme="minorBidi" w:hAnsiTheme="minorBidi"/>
+        </w:rPr>
         <w:fldChar w:fldCharType="separate"/>
       </w:r>
       <w:r>
@@ -3271,6 +3316,11 @@
         <w:rPr>
           <w:rFonts w:asciiTheme="minorBidi" w:hAnsiTheme="minorBidi"/>
         </w:rPr>
+      </w:r>
+      <w:r>
+        <w:rPr>
+          <w:rFonts w:asciiTheme="minorBidi" w:hAnsiTheme="minorBidi"/>
+        </w:rPr>
         <w:fldChar w:fldCharType="separate"/>
       </w:r>
       <w:r>
@@ -3311,29 +3361,13 @@
           <w:rFonts w:asciiTheme="minorBidi" w:hAnsiTheme="minorBidi"/>
           <w:lang w:val="en-DE"/>
         </w:rPr>
-        <w:t xml:space="preserve"> of </w:t>
-      </w:r>
-      <w:proofErr w:type="spellStart"/>
+        <w:t xml:space="preserve"> of SRPs in diverse environments. </w:t>
+      </w:r>
       <w:r>
         <w:rPr>
           <w:rFonts w:asciiTheme="minorBidi" w:hAnsiTheme="minorBidi"/>
           <w:lang w:val="en-DE"/>
         </w:rPr>
-        <w:t>SRPs</w:t>
-      </w:r>
-      <w:proofErr w:type="spellEnd"/>
-      <w:r>
-        <w:rPr>
-          <w:rFonts w:asciiTheme="minorBidi" w:hAnsiTheme="minorBidi"/>
-          <w:lang w:val="en-DE"/>
-        </w:rPr>
-        <w:t xml:space="preserve"> in diverse environments. </w:t>
-      </w:r>
-      <w:r>
-        <w:rPr>
-          <w:rFonts w:asciiTheme="minorBidi" w:hAnsiTheme="minorBidi"/>
-          <w:lang w:val="en-DE"/>
-        </w:rPr>
         <w:t xml:space="preserve">However, a limitation of this method is </w:t>
       </w:r>
       <w:r>
@@ -3383,35 +3417,7 @@
         <w:rPr>
           <w:rFonts w:asciiTheme="minorBidi" w:hAnsiTheme="minorBidi"/>
         </w:rPr>
-        <w:t xml:space="preserve">. Although techniques such as the </w:t>
-      </w:r>
-      <w:proofErr w:type="spellStart"/>
-      <w:r>
-        <w:rPr>
-          <w:rFonts w:asciiTheme="minorBidi" w:hAnsiTheme="minorBidi"/>
-        </w:rPr>
-        <w:t>Rotne</w:t>
-      </w:r>
-      <w:proofErr w:type="spellEnd"/>
-      <w:r>
-        <w:rPr>
-          <w:rFonts w:asciiTheme="minorBidi" w:hAnsiTheme="minorBidi"/>
-        </w:rPr>
-        <w:t>-Prager-</w:t>
-      </w:r>
-      <w:proofErr w:type="spellStart"/>
-      <w:r>
-        <w:rPr>
-          <w:rFonts w:asciiTheme="minorBidi" w:hAnsiTheme="minorBidi"/>
-        </w:rPr>
-        <w:t>Yamakawa</w:t>
-      </w:r>
-      <w:proofErr w:type="spellEnd"/>
-      <w:r>
-        <w:rPr>
-          <w:rFonts w:asciiTheme="minorBidi" w:hAnsiTheme="minorBidi"/>
-        </w:rPr>
-        <w:t xml:space="preserve"> tensor have been developed to approximate these interactions</w:t>
+        <w:t>. Although techniques such as the Rotne-Prager-Yamakawa tensor have been developed to approximate these interactions</w:t>
       </w:r>
       <w:r>
         <w:rPr>
@@ -3554,6 +3560,11 @@
         <w:rPr>
           <w:rFonts w:asciiTheme="minorBidi" w:hAnsiTheme="minorBidi"/>
         </w:rPr>
+      </w:r>
+      <w:r>
+        <w:rPr>
+          <w:rFonts w:asciiTheme="minorBidi" w:hAnsiTheme="minorBidi"/>
+        </w:rPr>
         <w:fldChar w:fldCharType="separate"/>
       </w:r>
       <w:r>
@@ -3573,25 +3584,7 @@
         <w:rPr>
           <w:rFonts w:asciiTheme="minorBidi" w:hAnsiTheme="minorBidi"/>
         </w:rPr>
-        <w:t>, they remain challenging to fully implement in BD simulations.</w:t>
-      </w:r>
-      <w:r>
-        <w:rPr>
-          <w:rFonts w:asciiTheme="minorBidi" w:hAnsiTheme="minorBidi"/>
-        </w:rPr>
-        <w:t xml:space="preserve"> </w:t>
-      </w:r>
-      <w:r>
-        <w:rPr>
-          <w:rFonts w:asciiTheme="minorBidi" w:hAnsiTheme="minorBidi"/>
-        </w:rPr>
-        <w:t>Despite these drawbacks, BD simulations are effective for studying the self-assembly and equilibrium behavior of polymers, particularly in solution, and become more effective when combined with the Monte Carlo method. This combination offers a computationally efficient approach to predicting polymer structures and dynamics.</w:t>
-      </w:r>
-      <w:r>
-        <w:rPr>
-          <w:rFonts w:asciiTheme="minorBidi" w:hAnsiTheme="minorBidi"/>
-        </w:rPr>
-        <w:t xml:space="preserve"> </w:t>
+        <w:t xml:space="preserve">, they remain challenging to fully implement in BD simulations. Despite these drawbacks, BD simulations are effective for studying the self-assembly and equilibrium behavior of polymers, particularly in solution, and become more effective when combined with the Monte Carlo method. This combination offers a computationally efficient approach to predicting polymer structures and dynamics. </w:t>
       </w:r>
       <w:r>
         <w:rPr>
@@ -3712,6 +3705,11 @@
         <w:rPr>
           <w:rFonts w:asciiTheme="minorBidi" w:hAnsiTheme="minorBidi"/>
         </w:rPr>
+      </w:r>
+      <w:r>
+        <w:rPr>
+          <w:rFonts w:asciiTheme="minorBidi" w:hAnsiTheme="minorBidi"/>
+        </w:rPr>
         <w:fldChar w:fldCharType="separate"/>
       </w:r>
       <w:r>
@@ -3937,27 +3935,7 @@
           <w:b w:val="0"/>
           <w:bCs w:val="0"/>
         </w:rPr>
-        <w:t xml:space="preserve">Mesoscale modeling occupies the intermediate domain between atomistic and macroscopic scales, generally described as the </w:t>
-      </w:r>
-      <w:proofErr w:type="spellStart"/>
-      <w:r>
-        <w:rPr>
-          <w:rStyle w:val="Strong"/>
-          <w:rFonts w:asciiTheme="minorBidi" w:hAnsiTheme="minorBidi"/>
-          <w:b w:val="0"/>
-          <w:bCs w:val="0"/>
-        </w:rPr>
-        <w:t>spatio</w:t>
-      </w:r>
-      <w:proofErr w:type="spellEnd"/>
-      <w:r>
-        <w:rPr>
-          <w:rStyle w:val="Strong"/>
-          <w:rFonts w:asciiTheme="minorBidi" w:hAnsiTheme="minorBidi"/>
-          <w:b w:val="0"/>
-          <w:bCs w:val="0"/>
-        </w:rPr>
-        <w:t xml:space="preserve">-temporal range from </w:t>
+        <w:t xml:space="preserve">Mesoscale modeling occupies the intermediate domain between atomistic and macroscopic scales, generally described as the spatio-temporal range from </w:t>
       </w:r>
       <w:r>
         <w:rPr>
@@ -4112,6 +4090,11 @@
           <w:rFonts w:asciiTheme="minorBidi" w:hAnsiTheme="minorBidi"/>
         </w:rPr>
         <w:fldChar w:fldCharType="end"/>
+      </w:r>
+      <w:r>
+        <w:rPr>
+          <w:rFonts w:asciiTheme="minorBidi" w:hAnsiTheme="minorBidi"/>
+        </w:rPr>
       </w:r>
       <w:r>
         <w:rPr>
@@ -4303,6 +4286,11 @@
           <w:rFonts w:asciiTheme="minorBidi" w:hAnsiTheme="minorBidi"/>
         </w:rPr>
         <w:fldChar w:fldCharType="end"/>
+      </w:r>
+      <w:r>
+        <w:rPr>
+          <w:rFonts w:asciiTheme="minorBidi" w:hAnsiTheme="minorBidi"/>
+        </w:rPr>
       </w:r>
       <w:r>
         <w:rPr>
@@ -4603,6 +4591,11 @@
         <w:rPr>
           <w:rFonts w:asciiTheme="minorBidi" w:hAnsiTheme="minorBidi"/>
         </w:rPr>
+      </w:r>
+      <w:r>
+        <w:rPr>
+          <w:rFonts w:asciiTheme="minorBidi" w:hAnsiTheme="minorBidi"/>
+        </w:rPr>
         <w:fldChar w:fldCharType="separate"/>
       </w:r>
       <w:r>
@@ -4634,7 +4627,50 @@
         <w:rPr>
           <w:rFonts w:asciiTheme="minorBidi" w:hAnsiTheme="minorBidi"/>
         </w:rPr>
-        <w:t>DPD’s main advantage over other coarse-grained techniques lies in its computational efficiency and the availability of various parametrization schemes, all while preserving essential system properties</w:t>
+        <w:t xml:space="preserve">DPD’s main advantage over other coarse-grained techniques lies in its computational efficiency and the availability of various parametrization schemes, all while preserving essential system properties </w:t>
+      </w:r>
+      <w:r>
+        <w:rPr>
+          <w:rFonts w:asciiTheme="minorBidi" w:hAnsiTheme="minorBidi"/>
+        </w:rPr>
+        <w:fldChar w:fldCharType="begin"/>
+      </w:r>
+      <w:r>
+        <w:rPr>
+          <w:rFonts w:asciiTheme="minorBidi" w:hAnsiTheme="minorBidi"/>
+        </w:rPr>
+        <w:instrText xml:space="preserve"> ADDIN EN.CITE &lt;EndNote&gt;&lt;Cite&gt;&lt;Author&gt;Español&lt;/Author&gt;&lt;Year&gt;2017&lt;/Year&gt;&lt;RecNum&gt;115&lt;/RecNum&gt;&lt;DisplayText&gt;[58]&lt;/DisplayText&gt;&lt;record&gt;&lt;rec-number&gt;115&lt;/rec-number&gt;&lt;foreign-keys&gt;&lt;key app="EN" db-id="zeewpzwdc9wfwbezr2lxe0prprwar9r9avxv" timestamp="1717662560" guid="73d6a8cd-5e65-47c4-bc03-fc806dbfb3df"&gt;115&lt;/key&gt;&lt;/foreign-keys&gt;&lt;ref-type name="Journal Article"&gt;17&lt;/ref-type&gt;&lt;contributors&gt;&lt;authors&gt;&lt;author&gt;Español, Pep&lt;/author&gt;&lt;author&gt;Warren, Patrick B.&lt;/author&gt;&lt;/authors&gt;&lt;/contributors&gt;&lt;titles&gt;&lt;title&gt;Perspective: Dissipative particle dynamics&lt;/title&gt;&lt;secondary-title&gt;The Journal of Chemical Physics&lt;/secondary-title&gt;&lt;/titles&gt;&lt;periodical&gt;&lt;full-title&gt;The Journal of Chemical Physics&lt;/full-title&gt;&lt;/periodical&gt;&lt;pages&gt;150901&lt;/pages&gt;&lt;volume&gt;146&lt;/volume&gt;&lt;number&gt;15&lt;/number&gt;&lt;dates&gt;&lt;year&gt;2017&lt;/year&gt;&lt;/dates&gt;&lt;isbn&gt;0021-9606&lt;/isbn&gt;&lt;urls&gt;&lt;related-urls&gt;&lt;url&gt;https://doi.org/10.1063/1.4979514&lt;/url&gt;&lt;/related-urls&gt;&lt;/urls&gt;&lt;electronic-resource-num&gt;10.1063/1.4979514&lt;/electronic-resource-num&gt;&lt;access-date&gt;6/6/2024&lt;/access-date&gt;&lt;/record&gt;&lt;/Cite&gt;&lt;/EndNote&gt;</w:instrText>
+      </w:r>
+      <w:r>
+        <w:rPr>
+          <w:rFonts w:asciiTheme="minorBidi" w:hAnsiTheme="minorBidi"/>
+        </w:rPr>
+        <w:fldChar w:fldCharType="separate"/>
+      </w:r>
+      <w:r>
+        <w:rPr>
+          <w:rFonts w:asciiTheme="minorBidi" w:hAnsiTheme="minorBidi"/>
+          <w:noProof/>
+        </w:rPr>
+        <w:t>[58]</w:t>
+      </w:r>
+      <w:r>
+        <w:rPr>
+          <w:rFonts w:asciiTheme="minorBidi" w:hAnsiTheme="minorBidi"/>
+        </w:rPr>
+        <w:fldChar w:fldCharType="end"/>
+      </w:r>
+      <w:r>
+        <w:rPr>
+          <w:rFonts w:asciiTheme="minorBidi" w:hAnsiTheme="minorBidi"/>
+        </w:rPr>
+        <w:t xml:space="preserve">. </w:t>
+      </w:r>
+      <w:r>
+        <w:rPr>
+          <w:rFonts w:asciiTheme="minorBidi" w:hAnsiTheme="minorBidi"/>
+        </w:rPr>
+        <w:t>Moreover, DPD excels at incorporating hydrodynamic interactions and accurately modeling solvent effects, surpassing traditional methods such as BD.</w:t>
       </w:r>
       <w:r>
         <w:rPr>
@@ -4645,134 +4681,9 @@
       <w:r>
         <w:rPr>
           <w:rFonts w:asciiTheme="minorBidi" w:hAnsiTheme="minorBidi"/>
-        </w:rPr>
-        <w:fldChar w:fldCharType="begin"/>
-      </w:r>
-      <w:r>
-        <w:rPr>
-          <w:rFonts w:asciiTheme="minorBidi" w:hAnsiTheme="minorBidi"/>
-        </w:rPr>
-        <w:instrText xml:space="preserve"> ADDIN EN.CITE &lt;EndNote&gt;&lt;Cite&gt;&lt;Author&gt;Español&lt;/Author&gt;&lt;Year&gt;2017&lt;/Year&gt;&lt;RecNum&gt;115&lt;/RecNum&gt;&lt;DisplayText&gt;[58]&lt;/DisplayText&gt;&lt;record&gt;&lt;rec-number&gt;115&lt;/rec-number&gt;&lt;foreign-keys&gt;&lt;key app="EN" db-id="zeewpzwdc9wfwbezr2lxe0prprwar9r9avxv" timestamp="1717662560" guid="73d6a8cd-5e65-47c4-bc03-fc806dbfb3df"&gt;115&lt;/key&gt;&lt;/foreign-keys&gt;&lt;ref-type name="Journal Article"&gt;17&lt;/ref-type&gt;&lt;contributors&gt;&lt;authors&gt;&lt;author&gt;Español, Pep&lt;/author&gt;&lt;author&gt;Warren, Patrick B.&lt;/author&gt;&lt;/authors&gt;&lt;/contributors&gt;&lt;titles&gt;&lt;title&gt;Perspective: Dissipative particle dynamics&lt;/title&gt;&lt;secondary-title&gt;The Journal of Chemical Physics&lt;/secondary-title&gt;&lt;/titles&gt;&lt;periodical&gt;&lt;full-title&gt;The Journal of Chemical Physics&lt;/full-title&gt;&lt;/periodical&gt;&lt;pages&gt;150901&lt;/pages&gt;&lt;volume&gt;146&lt;/volume&gt;&lt;number&gt;15&lt;/number&gt;&lt;dates&gt;&lt;year&gt;2017&lt;/year&gt;&lt;/dates&gt;&lt;isbn&gt;0021-9606&lt;/isbn&gt;&lt;urls&gt;&lt;related-urls&gt;&lt;url&gt;https://doi.org/10.1063/1.4979514&lt;/url&gt;&lt;/related-urls&gt;&lt;/urls&gt;&lt;electronic-resource-num&gt;10.1063/1.4979514&lt;/electronic-resource-num&gt;&lt;access-date&gt;6/6/2024&lt;/access-date&gt;&lt;/record&gt;&lt;/Cite&gt;&lt;/EndNote&gt;</w:instrText>
-      </w:r>
-      <w:r>
-        <w:rPr>
-          <w:rFonts w:asciiTheme="minorBidi" w:hAnsiTheme="minorBidi"/>
-        </w:rPr>
-        <w:fldChar w:fldCharType="separate"/>
-      </w:r>
-      <w:r>
-        <w:rPr>
-          <w:rFonts w:asciiTheme="minorBidi" w:hAnsiTheme="minorBidi"/>
-          <w:noProof/>
-        </w:rPr>
-        <w:t>[58]</w:t>
-      </w:r>
-      <w:r>
-        <w:rPr>
-          <w:rFonts w:asciiTheme="minorBidi" w:hAnsiTheme="minorBidi"/>
-        </w:rPr>
-        <w:fldChar w:fldCharType="end"/>
-      </w:r>
-      <w:r>
-        <w:rPr>
-          <w:rFonts w:asciiTheme="minorBidi" w:hAnsiTheme="minorBidi"/>
-        </w:rPr>
-        <w:t xml:space="preserve">. </w:t>
-      </w:r>
-      <w:r>
-        <w:rPr>
-          <w:rFonts w:asciiTheme="minorBidi" w:hAnsiTheme="minorBidi"/>
-        </w:rPr>
-        <w:t xml:space="preserve">Moreover, DPD excels at incorporating hydrodynamic interactions and accurately modeling solvent effects, surpassing traditional methods </w:t>
-      </w:r>
-      <w:r>
-        <w:rPr>
-          <w:rFonts w:asciiTheme="minorBidi" w:hAnsiTheme="minorBidi"/>
-        </w:rPr>
-        <w:t>such as</w:t>
-      </w:r>
-      <w:r>
-        <w:rPr>
-          <w:rFonts w:asciiTheme="minorBidi" w:hAnsiTheme="minorBidi"/>
-        </w:rPr>
-        <w:t xml:space="preserve"> BD.</w:t>
-      </w:r>
-      <w:r>
-        <w:rPr>
-          <w:rFonts w:asciiTheme="minorBidi" w:hAnsiTheme="minorBidi"/>
-        </w:rPr>
-        <w:t xml:space="preserve"> </w:t>
-      </w:r>
-      <w:r>
-        <w:rPr>
-          <w:rFonts w:asciiTheme="minorBidi" w:hAnsiTheme="minorBidi"/>
           <w:lang w:val="en-DE"/>
         </w:rPr>
-        <w:t xml:space="preserve">Unlike all-atom MD, which becomes computationally expensive due to the explicit </w:t>
-      </w:r>
-      <w:proofErr w:type="spellStart"/>
-      <w:r>
-        <w:rPr>
-          <w:rFonts w:asciiTheme="minorBidi" w:hAnsiTheme="minorBidi"/>
-          <w:lang w:val="en-DE"/>
-        </w:rPr>
-        <w:t>modeling</w:t>
-      </w:r>
-      <w:proofErr w:type="spellEnd"/>
-      <w:r>
-        <w:rPr>
-          <w:rFonts w:asciiTheme="minorBidi" w:hAnsiTheme="minorBidi"/>
-          <w:lang w:val="en-DE"/>
-        </w:rPr>
-        <w:t xml:space="preserve"> of each atom, </w:t>
-      </w:r>
-      <w:proofErr w:type="spellStart"/>
-      <w:r>
-        <w:rPr>
-          <w:rFonts w:asciiTheme="minorBidi" w:hAnsiTheme="minorBidi"/>
-          <w:lang w:val="en-DE"/>
-        </w:rPr>
-        <w:t>DPD's</w:t>
-      </w:r>
-      <w:proofErr w:type="spellEnd"/>
-      <w:r>
-        <w:rPr>
-          <w:rFonts w:asciiTheme="minorBidi" w:hAnsiTheme="minorBidi"/>
-          <w:lang w:val="en-DE"/>
-        </w:rPr>
-        <w:t xml:space="preserve"> coarse-grained approach enables the simulation of large and complex systems, including stimuli-responsive polymers (</w:t>
-      </w:r>
-      <w:proofErr w:type="spellStart"/>
-      <w:r>
-        <w:rPr>
-          <w:rFonts w:asciiTheme="minorBidi" w:hAnsiTheme="minorBidi"/>
-          <w:lang w:val="en-DE"/>
-        </w:rPr>
-        <w:t>SRPs</w:t>
-      </w:r>
-      <w:proofErr w:type="spellEnd"/>
-      <w:r>
-        <w:rPr>
-          <w:rFonts w:asciiTheme="minorBidi" w:hAnsiTheme="minorBidi"/>
-          <w:lang w:val="en-DE"/>
-        </w:rPr>
-        <w:t xml:space="preserve">), with significantly reduced computational costs. DPD is particularly well-suited for simulating soft matter systems such as polymers, membranes, and colloids, making it an essential tool for investigating the structural changes of </w:t>
-      </w:r>
-      <w:proofErr w:type="spellStart"/>
-      <w:r>
-        <w:rPr>
-          <w:rFonts w:asciiTheme="minorBidi" w:hAnsiTheme="minorBidi"/>
-          <w:lang w:val="en-DE"/>
-        </w:rPr>
-        <w:t>SRPs</w:t>
-      </w:r>
-      <w:proofErr w:type="spellEnd"/>
-      <w:r>
-        <w:rPr>
-          <w:rFonts w:asciiTheme="minorBidi" w:hAnsiTheme="minorBidi"/>
-          <w:lang w:val="en-DE"/>
-        </w:rPr>
-        <w:t xml:space="preserve"> in various environments, including both solution and melt states.</w:t>
+        <w:t>Unlike all-atom MD, which becomes computationally expensive due to the explicit modeling of each atom, DPD's coarse-grained approach enables the simulation of large and complex systems, including stimuli-responsive polymers (SRPs), with significantly reduced computational costs. DPD is particularly well-suited for simulating soft matter systems such as polymers, membranes, and colloids, making it an essential tool for investigating the structural changes of SRPs in various environments, including both solution and melt states.</w:t>
       </w:r>
     </w:p>
     <w:p>
@@ -4787,39 +4698,7 @@
           <w:rFonts w:asciiTheme="minorBidi" w:hAnsiTheme="minorBidi"/>
           <w:lang w:val="en-DE"/>
         </w:rPr>
-        <w:t xml:space="preserve">Given its ability to model large systems while accounting for hydrodynamic interactions and other essential forces, DPD is particularly valuable in understanding the </w:t>
-      </w:r>
-      <w:proofErr w:type="spellStart"/>
-      <w:r>
-        <w:rPr>
-          <w:rFonts w:asciiTheme="minorBidi" w:hAnsiTheme="minorBidi"/>
-          <w:lang w:val="en-DE"/>
-        </w:rPr>
-        <w:t>behavior</w:t>
-      </w:r>
-      <w:proofErr w:type="spellEnd"/>
-      <w:r>
-        <w:rPr>
-          <w:rFonts w:asciiTheme="minorBidi" w:hAnsiTheme="minorBidi"/>
-          <w:lang w:val="en-DE"/>
-        </w:rPr>
-        <w:t xml:space="preserve"> of </w:t>
-      </w:r>
-      <w:proofErr w:type="spellStart"/>
-      <w:r>
-        <w:rPr>
-          <w:rFonts w:asciiTheme="minorBidi" w:hAnsiTheme="minorBidi"/>
-          <w:lang w:val="en-DE"/>
-        </w:rPr>
-        <w:t>SRPs</w:t>
-      </w:r>
-      <w:proofErr w:type="spellEnd"/>
-      <w:r>
-        <w:rPr>
-          <w:rFonts w:asciiTheme="minorBidi" w:hAnsiTheme="minorBidi"/>
-          <w:lang w:val="en-DE"/>
-        </w:rPr>
-        <w:t xml:space="preserve"> under a range of conditions</w:t>
+        <w:t>Given its ability to model large systems while accounting for hydrodynamic interactions and other essential forces, DPD is particularly valuable in understanding the behavior of SRPs under a range of conditions</w:t>
       </w:r>
       <w:r>
         <w:rPr>
@@ -4874,6 +4753,16 @@
         </w:rPr>
         <w:t>Methods</w:t>
       </w:r>
+      <w:r>
+        <w:rPr>
+          <w:rFonts w:asciiTheme="minorBidi" w:hAnsiTheme="minorBidi"/>
+          <w:b/>
+          <w:bCs/>
+          <w:sz w:val="24"/>
+          <w:szCs w:val="24"/>
+        </w:rPr>
+        <w:t xml:space="preserve"> ( I am working on in this new branch)</w:t>
+      </w:r>
     </w:p>
     <w:p>
       <w:pPr>
@@ -4886,35 +4775,7 @@
         <w:rPr>
           <w:rFonts w:asciiTheme="minorBidi" w:hAnsiTheme="minorBidi"/>
         </w:rPr>
-        <w:t xml:space="preserve">The original DPD model, introduced by </w:t>
-      </w:r>
-      <w:proofErr w:type="spellStart"/>
-      <w:r>
-        <w:rPr>
-          <w:rFonts w:asciiTheme="minorBidi" w:hAnsiTheme="minorBidi"/>
-        </w:rPr>
-        <w:t>Hoogerbrugge</w:t>
-      </w:r>
-      <w:proofErr w:type="spellEnd"/>
-      <w:r>
-        <w:rPr>
-          <w:rFonts w:asciiTheme="minorBidi" w:hAnsiTheme="minorBidi"/>
-        </w:rPr>
-        <w:t xml:space="preserve"> and </w:t>
-      </w:r>
-      <w:proofErr w:type="spellStart"/>
-      <w:r>
-        <w:rPr>
-          <w:rFonts w:asciiTheme="minorBidi" w:hAnsiTheme="minorBidi"/>
-        </w:rPr>
-        <w:t>Koelman</w:t>
-      </w:r>
-      <w:proofErr w:type="spellEnd"/>
-      <w:r>
-        <w:rPr>
-          <w:rFonts w:asciiTheme="minorBidi" w:hAnsiTheme="minorBidi"/>
-        </w:rPr>
-        <w:t xml:space="preserve"> </w:t>
+        <w:t xml:space="preserve">The original DPD model, introduced by Hoogerbrugge and Koelman </w:t>
       </w:r>
       <w:r>
         <w:rPr>
@@ -4951,21 +4812,7 @@
         <w:rPr>
           <w:rFonts w:asciiTheme="minorBidi" w:hAnsiTheme="minorBidi"/>
         </w:rPr>
-        <w:t xml:space="preserve">, was later refined by </w:t>
-      </w:r>
-      <w:proofErr w:type="spellStart"/>
-      <w:r>
-        <w:rPr>
-          <w:rFonts w:asciiTheme="minorBidi" w:hAnsiTheme="minorBidi"/>
-        </w:rPr>
-        <w:t>Español</w:t>
-      </w:r>
-      <w:proofErr w:type="spellEnd"/>
-      <w:r>
-        <w:rPr>
-          <w:rFonts w:asciiTheme="minorBidi" w:hAnsiTheme="minorBidi"/>
-        </w:rPr>
-        <w:t xml:space="preserve"> and Warren </w:t>
+        <w:t xml:space="preserve">, was later refined by Español and Warren </w:t>
       </w:r>
       <w:r>
         <w:rPr>
@@ -5332,7 +5179,6 @@
         </w:rPr>
         <w:t xml:space="preserve">where all masses are normalized to 1 for simplicity. The position and velocity of particle </w:t>
       </w:r>
-      <w:proofErr w:type="spellStart"/>
       <w:r>
         <w:rPr>
           <w:rFonts w:asciiTheme="minorBidi" w:hAnsiTheme="minorBidi"/>
@@ -5341,34 +5187,18 @@
         </w:rPr>
         <w:t>i</w:t>
       </w:r>
-      <w:proofErr w:type="spellEnd"/>
-      <w:r>
-        <w:rPr>
-          <w:rFonts w:asciiTheme="minorBidi" w:hAnsiTheme="minorBidi"/>
-        </w:rPr>
-        <w:t xml:space="preserve">, are denoted by </w:t>
-      </w:r>
-      <w:proofErr w:type="spellStart"/>
-      <w:r>
-        <w:rPr>
-          <w:rFonts w:asciiTheme="minorBidi" w:hAnsiTheme="minorBidi"/>
-        </w:rPr>
-        <w:t>r</w:t>
+      <w:r>
+        <w:rPr>
+          <w:rFonts w:asciiTheme="minorBidi" w:hAnsiTheme="minorBidi"/>
+        </w:rPr>
+        <w:t>, are denoted by r</w:t>
       </w:r>
       <w:r>
         <w:rPr>
           <w:rFonts w:asciiTheme="minorBidi" w:hAnsiTheme="minorBidi"/>
           <w:vertAlign w:val="subscript"/>
         </w:rPr>
-        <w:t>i</w:t>
-      </w:r>
-      <w:proofErr w:type="spellEnd"/>
-      <w:r>
-        <w:rPr>
-          <w:rFonts w:asciiTheme="minorBidi" w:hAnsiTheme="minorBidi"/>
-          <w:vertAlign w:val="subscript"/>
-        </w:rPr>
-        <w:t xml:space="preserve"> </w:t>
+        <w:t xml:space="preserve">i </w:t>
       </w:r>
       <w:r>
         <w:rPr>
@@ -5452,7 +5282,6 @@
         </w:rPr>
         <w:t xml:space="preserve"> is the total force acting on particle </w:t>
       </w:r>
-      <w:proofErr w:type="spellStart"/>
       <w:r>
         <w:rPr>
           <w:rFonts w:asciiTheme="minorBidi" w:hAnsiTheme="minorBidi"/>
@@ -5461,7 +5290,6 @@
         </w:rPr>
         <w:t>i</w:t>
       </w:r>
-      <w:proofErr w:type="spellEnd"/>
       <w:r>
         <w:rPr>
           <w:rFonts w:asciiTheme="minorBidi" w:hAnsiTheme="minorBidi"/>
@@ -5849,7 +5677,6 @@
         </w:rPr>
         <w:t xml:space="preserve">The expression within the brackets represents the force arising from the interaction between bead </w:t>
       </w:r>
-      <w:proofErr w:type="spellStart"/>
       <w:r>
         <w:rPr>
           <w:rFonts w:asciiTheme="minorBidi" w:hAnsiTheme="minorBidi"/>
@@ -5858,7 +5685,6 @@
         </w:rPr>
         <w:t>i</w:t>
       </w:r>
-      <w:proofErr w:type="spellEnd"/>
       <w:r>
         <w:rPr>
           <w:rFonts w:asciiTheme="minorBidi" w:hAnsiTheme="minorBidi"/>
@@ -7178,7 +7004,6 @@
         </w:rPr>
         <w:t xml:space="preserve"> is a soft repulsive force acting between particles </w:t>
       </w:r>
-      <w:proofErr w:type="spellStart"/>
       <w:r>
         <w:rPr>
           <w:rFonts w:asciiTheme="minorBidi" w:hAnsiTheme="minorBidi"/>
@@ -7187,7 +7012,6 @@
         </w:rPr>
         <w:t>i</w:t>
       </w:r>
-      <w:proofErr w:type="spellEnd"/>
       <w:r>
         <w:rPr>
           <w:rFonts w:asciiTheme="minorBidi" w:hAnsiTheme="minorBidi"/>
@@ -7736,7 +7560,6 @@
         </w:rPr>
         <w:t xml:space="preserve"> is the maximum repulsion parameter between particles </w:t>
       </w:r>
-      <w:proofErr w:type="spellStart"/>
       <w:r>
         <w:rPr>
           <w:rFonts w:asciiTheme="minorBidi" w:hAnsiTheme="minorBidi"/>
@@ -7745,7 +7568,6 @@
         </w:rPr>
         <w:t>i</w:t>
       </w:r>
-      <w:proofErr w:type="spellEnd"/>
       <w:r>
         <w:rPr>
           <w:rFonts w:asciiTheme="minorBidi" w:hAnsiTheme="minorBidi"/>
@@ -8175,7 +7997,6 @@
         </w:rPr>
         <w:t xml:space="preserve"> represents a random interaction between bead </w:t>
       </w:r>
-      <w:proofErr w:type="spellStart"/>
       <w:r>
         <w:rPr>
           <w:rFonts w:asciiTheme="minorBidi" w:hAnsiTheme="minorBidi"/>
@@ -8184,7 +8005,6 @@
         </w:rPr>
         <w:t>i</w:t>
       </w:r>
-      <w:proofErr w:type="spellEnd"/>
       <w:r>
         <w:rPr>
           <w:rFonts w:asciiTheme="minorBidi" w:hAnsiTheme="minorBidi"/>
@@ -9227,15 +9047,7 @@
           <w:rFonts w:asciiTheme="minorBidi" w:hAnsiTheme="minorBidi"/>
           <w:color w:val="000000" w:themeColor="text1"/>
         </w:rPr>
-        <w:t xml:space="preserve"> - </w:t>
-      </w:r>
-      <w:proofErr w:type="spellStart"/>
-      <w:r>
-        <w:rPr>
-          <w:rFonts w:asciiTheme="minorBidi" w:hAnsiTheme="minorBidi"/>
-          <w:color w:val="000000" w:themeColor="text1"/>
-        </w:rPr>
-        <w:t>v</w:t>
+        <w:t xml:space="preserve"> - v</w:t>
       </w:r>
       <w:r>
         <w:rPr>
@@ -9245,7 +9057,6 @@
         </w:rPr>
         <w:t>j</w:t>
       </w:r>
-      <w:proofErr w:type="spellEnd"/>
       <w:r>
         <w:rPr>
           <w:rFonts w:asciiTheme="minorBidi" w:hAnsiTheme="minorBidi"/>
@@ -10049,43 +9860,7 @@
           <w:i/>
           <w:color w:val="FFC000"/>
         </w:rPr>
-        <w:t>(</w:t>
-      </w:r>
-      <w:proofErr w:type="gramStart"/>
-      <w:r>
-        <w:rPr>
-          <w:rFonts w:asciiTheme="minorBidi" w:hAnsiTheme="minorBidi"/>
-          <w:i/>
-          <w:color w:val="FFC000"/>
-        </w:rPr>
-        <w:t>how</w:t>
-      </w:r>
-      <w:proofErr w:type="gramEnd"/>
-      <w:r>
-        <w:rPr>
-          <w:rFonts w:asciiTheme="minorBidi" w:hAnsiTheme="minorBidi"/>
-          <w:i/>
-          <w:color w:val="FFC000"/>
-        </w:rPr>
-        <w:t xml:space="preserve"> to have a comma after the </w:t>
-      </w:r>
-      <w:proofErr w:type="spellStart"/>
-      <w:r>
-        <w:rPr>
-          <w:rFonts w:asciiTheme="minorBidi" w:hAnsiTheme="minorBidi"/>
-          <w:i/>
-          <w:color w:val="FFC000"/>
-        </w:rPr>
-        <w:t>eqn</w:t>
-      </w:r>
-      <w:proofErr w:type="spellEnd"/>
-      <w:r>
-        <w:rPr>
-          <w:rFonts w:asciiTheme="minorBidi" w:hAnsiTheme="minorBidi"/>
-          <w:i/>
-          <w:color w:val="FFC000"/>
-        </w:rPr>
-        <w:t xml:space="preserve"> 8)</w:t>
+        <w:t>(how to have a comma after the eqn 8)</w:t>
       </w:r>
     </w:p>
     <w:p>
@@ -10171,39 +9946,15 @@
         <w:rPr>
           <w:rFonts w:asciiTheme="minorBidi" w:hAnsiTheme="minorBidi"/>
         </w:rPr>
-        <w:t xml:space="preserve">Additional bonded interactions come into play, when a </w:t>
-      </w:r>
-      <w:proofErr w:type="spellStart"/>
-      <w:r>
-        <w:rPr>
-          <w:rFonts w:asciiTheme="minorBidi" w:hAnsiTheme="minorBidi"/>
-        </w:rPr>
-        <w:t>mesomolecule</w:t>
-      </w:r>
-      <w:proofErr w:type="spellEnd"/>
-      <w:r>
-        <w:rPr>
-          <w:rFonts w:asciiTheme="minorBidi" w:hAnsiTheme="minorBidi"/>
-        </w:rPr>
-        <w:t xml:space="preserve"> consists of multiple beads. The spring force acting on bead </w:t>
-      </w:r>
-      <w:proofErr w:type="spellStart"/>
+        <w:t xml:space="preserve">Additional bonded interactions come into play, when a mesomolecule consists of multiple beads. The spring force acting on bead </w:t>
+      </w:r>
       <w:r>
         <w:rPr>
           <w:rFonts w:asciiTheme="minorBidi" w:hAnsiTheme="minorBidi"/>
           <w:i/>
           <w:iCs/>
         </w:rPr>
-        <w:t>i</w:t>
-      </w:r>
-      <w:proofErr w:type="spellEnd"/>
-      <w:r>
-        <w:rPr>
-          <w:rFonts w:asciiTheme="minorBidi" w:hAnsiTheme="minorBidi"/>
-          <w:i/>
-          <w:iCs/>
-        </w:rPr>
-        <w:t xml:space="preserve"> </w:t>
+        <w:t xml:space="preserve">i </w:t>
       </w:r>
       <w:r>
         <w:rPr>
@@ -10937,7 +10688,6 @@
         </w:rPr>
         <w:t xml:space="preserve">The force on bead </w:t>
       </w:r>
-      <w:proofErr w:type="spellStart"/>
       <w:r>
         <w:rPr>
           <w:rFonts w:asciiTheme="minorBidi" w:hAnsiTheme="minorBidi"/>
@@ -10946,7 +10696,6 @@
         </w:rPr>
         <w:t>i</w:t>
       </w:r>
-      <w:proofErr w:type="spellEnd"/>
       <w:r>
         <w:rPr>
           <w:rFonts w:asciiTheme="minorBidi" w:hAnsiTheme="minorBidi"/>
@@ -11220,21 +10969,7 @@
         <w:rPr>
           <w:rFonts w:asciiTheme="minorBidi" w:hAnsiTheme="minorBidi"/>
         </w:rPr>
-        <w:t xml:space="preserve">is the total angular </w:t>
-      </w:r>
-      <w:proofErr w:type="gramStart"/>
-      <w:r>
-        <w:rPr>
-          <w:rFonts w:asciiTheme="minorBidi" w:hAnsiTheme="minorBidi"/>
-        </w:rPr>
-        <w:t>potential.</w:t>
-      </w:r>
-      <w:proofErr w:type="gramEnd"/>
-      <w:r>
-        <w:rPr>
-          <w:rFonts w:asciiTheme="minorBidi" w:hAnsiTheme="minorBidi"/>
-        </w:rPr>
-        <w:t xml:space="preserve"> </w:t>
+        <w:t xml:space="preserve">is the total angular potential. </w:t>
       </w:r>
     </w:p>
     <w:tbl>
@@ -11621,13 +11356,8 @@
         <w:pStyle w:val="NormalWeb"/>
       </w:pPr>
       <w:r>
-        <w:t>In molecular dynamics simulations, the time evolution of the system is typically computed using numerical integration algorithms. The velocity-</w:t>
-      </w:r>
-      <w:proofErr w:type="spellStart"/>
-      <w:r>
-        <w:t>Verlet</w:t>
-      </w:r>
-      <w:proofErr w:type="spellEnd"/>
+        <w:t>In molecular dynamics simulations, the time evolution of the system is typically computed using numerical integration algorithms. The velocity-Verlet</w:t>
+      </w:r>
       <w:r>
         <w:rPr>
           <w:lang w:val="en-US"/>
@@ -11664,13 +11394,8 @@
         <w:t xml:space="preserve">version of </w:t>
       </w:r>
       <w:r>
-        <w:t>the velocity-</w:t>
-      </w:r>
-      <w:proofErr w:type="spellStart"/>
-      <w:r>
-        <w:t>Verlet</w:t>
-      </w:r>
-      <w:proofErr w:type="spellEnd"/>
+        <w:t>the velocity-Verlet</w:t>
+      </w:r>
       <w:r>
         <w:rPr>
           <w:lang w:val="en-US"/>
@@ -12970,7 +12695,6 @@
         </w:rPr>
         <w:t xml:space="preserve">The interaction parameter </w:t>
       </w:r>
-      <w:proofErr w:type="spellStart"/>
       <w:r>
         <w:rPr>
           <w:rFonts w:asciiTheme="minorBidi" w:hAnsiTheme="minorBidi"/>
@@ -12988,7 +12712,6 @@
         </w:rPr>
         <w:t>ij</w:t>
       </w:r>
-      <w:proofErr w:type="spellEnd"/>
       <w:r>
         <w:rPr>
           <w:rFonts w:asciiTheme="minorBidi" w:hAnsiTheme="minorBidi"/>
@@ -13875,21 +13598,7 @@
         <w:rPr>
           <w:rFonts w:asciiTheme="minorBidi" w:hAnsiTheme="minorBidi"/>
         </w:rPr>
-        <w:t xml:space="preserve">, </w:t>
-      </w:r>
-      <w:proofErr w:type="gramStart"/>
-      <w:r>
-        <w:rPr>
-          <w:rFonts w:asciiTheme="minorBidi" w:hAnsiTheme="minorBidi"/>
-        </w:rPr>
-        <w:t>respectively.</w:t>
-      </w:r>
-      <w:proofErr w:type="gramEnd"/>
-      <w:r>
-        <w:rPr>
-          <w:rFonts w:asciiTheme="minorBidi" w:hAnsiTheme="minorBidi"/>
-        </w:rPr>
-        <w:t xml:space="preserve"> The solubility parameter is defined as:</w:t>
+        <w:t>, respectively. The solubility parameter is defined as:</w:t>
       </w:r>
     </w:p>
     <w:tbl>
@@ -14155,23 +13864,7 @@
           <w:rFonts w:asciiTheme="minorBidi" w:hAnsiTheme="minorBidi"/>
           <w:color w:val="FFC000"/>
         </w:rPr>
-        <w:t xml:space="preserve">(It should be noted that there are alternative routes to the derivation of </w:t>
-      </w:r>
-      <w:proofErr w:type="spellStart"/>
-      <w:r>
-        <w:rPr>
-          <w:rFonts w:asciiTheme="minorBidi" w:hAnsiTheme="minorBidi"/>
-          <w:color w:val="FFC000"/>
-        </w:rPr>
-        <w:t>a¯AB</w:t>
-      </w:r>
-      <w:proofErr w:type="spellEnd"/>
-      <w:r>
-        <w:rPr>
-          <w:rFonts w:asciiTheme="minorBidi" w:hAnsiTheme="minorBidi"/>
-          <w:color w:val="FFC000"/>
-        </w:rPr>
-        <w:t xml:space="preserve"> , including experimental solubility parameters, pair-interaction calculations,22 experimental vapor-pressures,23 or solubilities.)</w:t>
+        <w:t>(It should be noted that there are alternative routes to the derivation of a¯AB , including experimental solubility parameters, pair-interaction calculations,22 experimental vapor-pressures,23 or solubilities.)</w:t>
       </w:r>
     </w:p>
     <w:p>
@@ -18776,6 +18469,7 @@
   <w:style w:type="character" w:default="1" w:styleId="DefaultParagraphFont">
     <w:name w:val="Default Paragraph Font"/>
     <w:uiPriority w:val="1"/>
+    <w:semiHidden/>
     <w:unhideWhenUsed/>
   </w:style>
   <w:style w:type="table" w:default="1" w:styleId="TableNormal">

</xml_diff>